<commit_message>
Kt - write custom vbs with json data
</commit_message>
<xml_diff>
--- a/KotlinSample/src/test/resources/input/example.docx
+++ b/KotlinSample/src/test/resources/input/example.docx
@@ -2,7 +2,11 @@
 <file path=word/document.xml><?xml version="1.0" encoding="utf-8"?>
 <w:document xmlns:wpc="http://schemas.microsoft.com/office/word/2010/wordprocessingCanvas" xmlns:mc="http://schemas.openxmlformats.org/markup-compatibility/2006" xmlns:o="urn:schemas-microsoft-com:office:office" xmlns:r="http://schemas.openxmlformats.org/officeDocument/2006/relationships" xmlns:m="http://schemas.openxmlformats.org/officeDocument/2006/math" xmlns:v="urn:schemas-microsoft-com:vml" xmlns:wp14="http://schemas.microsoft.com/office/word/2010/wordprocessingDrawing" xmlns:wp="http://schemas.openxmlformats.org/drawingml/2006/wordprocessingDrawing" xmlns:w10="urn:schemas-microsoft-com:office:word" xmlns:w="http://schemas.openxmlformats.org/wordprocessingml/2006/main" xmlns:w14="http://schemas.microsoft.com/office/word/2010/wordml" xmlns:w15="http://schemas.microsoft.com/office/word/2012/wordml" xmlns:wpg="http://schemas.microsoft.com/office/word/2010/wordprocessingGroup" xmlns:wpi="http://schemas.microsoft.com/office/word/2010/wordprocessingInk" xmlns:wne="http://schemas.microsoft.com/office/word/2006/wordml" xmlns:wps="http://schemas.microsoft.com/office/word/2010/wordprocessingShape" mc:Ignorable="w14 w15 wp14">
   <w:body>
-    <w:p/>
+    <w:p>
+      <w:pPr>
+        <w:jc w:val="center"/>
+      </w:pPr>
+    </w:p>
     <w:p>
       <w:pPr>
         <w:jc w:val="center"/>
@@ -49,6 +53,257 @@
           <w:szCs w:val="24"/>
         </w:rPr>
       </w:pPr>
+      <w:r>
+        <w:rPr>
+          <w:b/>
+          <w:noProof/>
+          <w:color w:val="7030A0"/>
+          <w:sz w:val="24"/>
+          <w:szCs w:val="24"/>
+        </w:rPr>
+        <mc:AlternateContent>
+          <mc:Choice Requires="wps">
+            <w:drawing>
+              <wp:anchor distT="0" distB="0" distL="114300" distR="114300" simplePos="0" relativeHeight="251663360" behindDoc="0" locked="0" layoutInCell="1" allowOverlap="1" wp14:anchorId="2371A80F" wp14:editId="5A491141">
+                <wp:simplePos x="0" y="0"/>
+                <wp:positionH relativeFrom="column">
+                  <wp:posOffset>2266950</wp:posOffset>
+                </wp:positionH>
+                <wp:positionV relativeFrom="paragraph">
+                  <wp:posOffset>380365</wp:posOffset>
+                </wp:positionV>
+                <wp:extent cx="1495425" cy="276225"/>
+                <wp:effectExtent l="0" t="0" r="28575" b="28575"/>
+                <wp:wrapNone/>
+                <wp:docPr id="1" name="직사각형 1"/>
+                <wp:cNvGraphicFramePr/>
+                <a:graphic xmlns:a="http://schemas.openxmlformats.org/drawingml/2006/main">
+                  <a:graphicData uri="http://schemas.microsoft.com/office/word/2010/wordprocessingShape">
+                    <wps:wsp>
+                      <wps:cNvSpPr/>
+                      <wps:spPr>
+                        <a:xfrm>
+                          <a:off x="0" y="0"/>
+                          <a:ext cx="1495425" cy="276225"/>
+                        </a:xfrm>
+                        <a:prstGeom prst="rect">
+                          <a:avLst/>
+                        </a:prstGeom>
+                      </wps:spPr>
+                      <wps:style>
+                        <a:lnRef idx="2">
+                          <a:schemeClr val="dk1"/>
+                        </a:lnRef>
+                        <a:fillRef idx="1">
+                          <a:schemeClr val="lt1"/>
+                        </a:fillRef>
+                        <a:effectRef idx="0">
+                          <a:schemeClr val="dk1"/>
+                        </a:effectRef>
+                        <a:fontRef idx="minor">
+                          <a:schemeClr val="dk1"/>
+                        </a:fontRef>
+                      </wps:style>
+                      <wps:txbx>
+                        <w:txbxContent>
+                          <w:p>
+                            <w:pPr>
+                              <w:jc w:val="center"/>
+                            </w:pPr>
+                            <w:r>
+                              <w:t>@</w:t>
+                            </w:r>
+                            <w:r>
+                              <w:rPr>
+                                <w:rFonts w:hint="eastAsia"/>
+                              </w:rPr>
+                              <w:t>user</w:t>
+                            </w:r>
+                            <w:r>
+                              <w:t>_name</w:t>
+                            </w:r>
+                            <w:r>
+                              <w:rPr>
+                                <w:rFonts w:hint="eastAsia"/>
+                              </w:rPr>
+                              <w:t>@</w:t>
+                            </w:r>
+                          </w:p>
+                        </w:txbxContent>
+                      </wps:txbx>
+                      <wps:bodyPr rot="0" spcFirstLastPara="0" vertOverflow="overflow" horzOverflow="overflow" vert="horz" wrap="square" lIns="91440" tIns="45720" rIns="91440" bIns="45720" numCol="1" spcCol="0" rtlCol="0" fromWordArt="0" anchor="ctr" anchorCtr="0" forceAA="0" compatLnSpc="1">
+                        <a:prstTxWarp prst="textNoShape">
+                          <a:avLst/>
+                        </a:prstTxWarp>
+                        <a:noAutofit/>
+                      </wps:bodyPr>
+                    </wps:wsp>
+                  </a:graphicData>
+                </a:graphic>
+              </wp:anchor>
+            </w:drawing>
+          </mc:Choice>
+          <mc:Fallback>
+            <w:pict>
+              <v:rect w14:anchorId="2371A80F" id="직사각형 1" o:spid="_x0000_s1026" style="position:absolute;left:0;text-align:left;margin-left:178.5pt;margin-top:29.95pt;width:117.75pt;height:21.75pt;z-index:251663360;visibility:visible;mso-wrap-style:square;mso-wrap-distance-left:9pt;mso-wrap-distance-top:0;mso-wrap-distance-right:9pt;mso-wrap-distance-bottom:0;mso-position-horizontal:absolute;mso-position-horizontal-relative:text;mso-position-vertical:absolute;mso-position-vertical-relative:text;v-text-anchor:middle" o:gfxdata="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" fillcolor="white [3201]" strokecolor="black [3200]" strokeweight="1pt">
+                <v:textbox>
+                  <w:txbxContent>
+                    <w:p>
+                      <w:pPr>
+                        <w:jc w:val="center"/>
+                      </w:pPr>
+                      <w:r>
+                        <w:t>@</w:t>
+                      </w:r>
+                      <w:r>
+                        <w:rPr>
+                          <w:rFonts w:hint="eastAsia"/>
+                        </w:rPr>
+                        <w:t>user</w:t>
+                      </w:r>
+                      <w:r>
+                        <w:t>_name</w:t>
+                      </w:r>
+                      <w:r>
+                        <w:rPr>
+                          <w:rFonts w:hint="eastAsia"/>
+                        </w:rPr>
+                        <w:t>@</w:t>
+                      </w:r>
+                    </w:p>
+                  </w:txbxContent>
+                </v:textbox>
+              </v:rect>
+            </w:pict>
+          </mc:Fallback>
+        </mc:AlternateContent>
+      </w:r>
+      <w:r>
+        <w:rPr>
+          <w:b/>
+          <w:noProof/>
+          <w:color w:val="7030A0"/>
+          <w:sz w:val="24"/>
+          <w:szCs w:val="24"/>
+        </w:rPr>
+        <mc:AlternateContent>
+          <mc:Choice Requires="wps">
+            <w:drawing>
+              <wp:anchor distT="0" distB="0" distL="114300" distR="114300" simplePos="0" relativeHeight="251661312" behindDoc="0" locked="0" layoutInCell="1" allowOverlap="1" wp14:anchorId="2901BD50" wp14:editId="42C86BD2">
+                <wp:simplePos x="0" y="0"/>
+                <wp:positionH relativeFrom="margin">
+                  <wp:posOffset>27305</wp:posOffset>
+                </wp:positionH>
+                <wp:positionV relativeFrom="paragraph">
+                  <wp:posOffset>8890</wp:posOffset>
+                </wp:positionV>
+                <wp:extent cx="1495425" cy="276225"/>
+                <wp:effectExtent l="0" t="0" r="28575" b="28575"/>
+                <wp:wrapNone/>
+                <wp:docPr id="31" name="직사각형 31"/>
+                <wp:cNvGraphicFramePr/>
+                <a:graphic xmlns:a="http://schemas.openxmlformats.org/drawingml/2006/main">
+                  <a:graphicData uri="http://schemas.microsoft.com/office/word/2010/wordprocessingShape">
+                    <wps:wsp>
+                      <wps:cNvSpPr/>
+                      <wps:spPr>
+                        <a:xfrm>
+                          <a:off x="0" y="0"/>
+                          <a:ext cx="1495425" cy="276225"/>
+                        </a:xfrm>
+                        <a:prstGeom prst="rect">
+                          <a:avLst/>
+                        </a:prstGeom>
+                      </wps:spPr>
+                      <wps:style>
+                        <a:lnRef idx="2">
+                          <a:schemeClr val="dk1"/>
+                        </a:lnRef>
+                        <a:fillRef idx="1">
+                          <a:schemeClr val="lt1"/>
+                        </a:fillRef>
+                        <a:effectRef idx="0">
+                          <a:schemeClr val="dk1"/>
+                        </a:effectRef>
+                        <a:fontRef idx="minor">
+                          <a:schemeClr val="dk1"/>
+                        </a:fontRef>
+                      </wps:style>
+                      <wps:txbx>
+                        <w:txbxContent>
+                          <w:p>
+                            <w:pPr>
+                              <w:jc w:val="center"/>
+                            </w:pPr>
+                            <w:r>
+                              <w:t>@</w:t>
+                            </w:r>
+                            <w:r>
+                              <w:rPr>
+                                <w:rFonts w:hint="eastAsia"/>
+                              </w:rPr>
+                              <w:t>user</w:t>
+                            </w:r>
+                            <w:r>
+                              <w:t>_name</w:t>
+                            </w:r>
+                            <w:r>
+                              <w:rPr>
+                                <w:rFonts w:hint="eastAsia"/>
+                              </w:rPr>
+                              <w:t>@</w:t>
+                            </w:r>
+                          </w:p>
+                        </w:txbxContent>
+                      </wps:txbx>
+                      <wps:bodyPr rot="0" spcFirstLastPara="0" vertOverflow="overflow" horzOverflow="overflow" vert="horz" wrap="square" lIns="91440" tIns="45720" rIns="91440" bIns="45720" numCol="1" spcCol="0" rtlCol="0" fromWordArt="0" anchor="ctr" anchorCtr="0" forceAA="0" compatLnSpc="1">
+                        <a:prstTxWarp prst="textNoShape">
+                          <a:avLst/>
+                        </a:prstTxWarp>
+                        <a:noAutofit/>
+                      </wps:bodyPr>
+                    </wps:wsp>
+                  </a:graphicData>
+                </a:graphic>
+              </wp:anchor>
+            </w:drawing>
+          </mc:Choice>
+          <mc:Fallback>
+            <w:pict>
+              <v:rect w14:anchorId="2901BD50" id="직사각형 31" o:spid="_x0000_s1027" style="position:absolute;left:0;text-align:left;margin-left:2.15pt;margin-top:.7pt;width:117.75pt;height:21.75pt;z-index:251661312;visibility:visible;mso-wrap-style:square;mso-wrap-distance-left:9pt;mso-wrap-distance-top:0;mso-wrap-distance-right:9pt;mso-wrap-distance-bottom:0;mso-position-horizontal:absolute;mso-position-horizontal-relative:margin;mso-position-vertical:absolute;mso-position-vertical-relative:text;v-text-anchor:middle" o:gfxdata="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" fillcolor="white [3201]" strokecolor="black [3200]" strokeweight="1pt">
+                <v:textbox>
+                  <w:txbxContent>
+                    <w:p>
+                      <w:pPr>
+                        <w:jc w:val="center"/>
+                      </w:pPr>
+                      <w:r>
+                        <w:t>@</w:t>
+                      </w:r>
+                      <w:r>
+                        <w:rPr>
+                          <w:rFonts w:hint="eastAsia"/>
+                        </w:rPr>
+                        <w:t>user</w:t>
+                      </w:r>
+                      <w:r>
+                        <w:t>_name</w:t>
+                      </w:r>
+                      <w:r>
+                        <w:rPr>
+                          <w:rFonts w:hint="eastAsia"/>
+                        </w:rPr>
+                        <w:t>@</w:t>
+                      </w:r>
+                    </w:p>
+                  </w:txbxContent>
+                </v:textbox>
+                <w10:wrap anchorx="margin"/>
+              </v:rect>
+            </w:pict>
+          </mc:Fallback>
+        </mc:AlternateContent>
+      </w:r>
     </w:p>
     <w:p>
       <w:pPr>
@@ -176,6 +431,7 @@
           </w:tcPr>
           <w:p>
             <w:pPr>
+              <w:jc w:val="center"/>
               <w:rPr>
                 <w:szCs w:val="20"/>
               </w:rPr>
@@ -185,7 +441,7 @@
                 <w:rFonts w:hint="eastAsia"/>
                 <w:szCs w:val="20"/>
               </w:rPr>
-              <w:t xml:space="preserve">윈도우용 </w:t>
+              <w:t xml:space="preserve">윈도우 </w:t>
             </w:r>
             <w:r>
               <w:rPr>
@@ -198,7 +454,7 @@
                 <w:rFonts w:hint="eastAsia"/>
                 <w:szCs w:val="20"/>
               </w:rPr>
-              <w:t>모듈 제공 여부</w:t>
+              <w:t>모듈 제공</w:t>
             </w:r>
           </w:p>
         </w:tc>
@@ -264,7 +520,7 @@
           </w:tcPr>
           <w:p>
             <w:pPr>
-              <w:jc w:val="left"/>
+              <w:jc w:val="right"/>
               <w:rPr>
                 <w:szCs w:val="20"/>
               </w:rPr>
@@ -300,7 +556,42 @@
                 <w:rFonts w:hint="eastAsia"/>
                 <w:szCs w:val="20"/>
               </w:rPr>
-              <w:t>기능 추가에 대응할 수 있어야 합니다.</w:t>
+              <w:t>기능에</w:t>
+            </w:r>
+            <w:r>
+              <w:rPr>
+                <w:rFonts w:hint="eastAsia"/>
+                <w:szCs w:val="20"/>
+              </w:rPr>
+              <w:t xml:space="preserve"> </w:t>
+            </w:r>
+            <w:r>
+              <w:rPr>
+                <w:color w:val="FF0000"/>
+                <w:szCs w:val="20"/>
+              </w:rPr>
+              <w:t>@</w:t>
+            </w:r>
+            <w:r>
+              <w:rPr>
+                <w:color w:val="FF0000"/>
+                <w:szCs w:val="20"/>
+              </w:rPr>
+              <w:t>user_</w:t>
+            </w:r>
+            <w:r>
+              <w:rPr>
+                <w:color w:val="FF0000"/>
+                <w:szCs w:val="20"/>
+              </w:rPr>
+              <w:t>id</w:t>
+            </w:r>
+            <w:r>
+              <w:rPr>
+                <w:color w:val="FF0000"/>
+                <w:szCs w:val="20"/>
+              </w:rPr>
+              <w:t>@</w:t>
             </w:r>
           </w:p>
         </w:tc>
@@ -354,6 +645,7 @@
             </w:r>
             <w:r>
               <w:rPr>
+                <w:color w:val="FF0000"/>
                 <w:szCs w:val="20"/>
               </w:rPr>
               <w:t>@user_name@</w:t>
@@ -635,7 +927,29 @@
               <w:t>@user_name@</w:t>
             </w:r>
             <w:r>
-              <w:t>를 통해 스캔 시작, 중지</w:t>
+              <w:t xml:space="preserve">를 통해 </w:t>
+            </w:r>
+            <w:r>
+              <w:rPr>
+                <w:szCs w:val="20"/>
+              </w:rPr>
+              <w:t>@user_</w:t>
+            </w:r>
+            <w:r>
+              <w:rPr>
+                <w:rFonts w:hint="eastAsia"/>
+                <w:szCs w:val="20"/>
+              </w:rPr>
+              <w:t>id</w:t>
+            </w:r>
+            <w:r>
+              <w:rPr>
+                <w:szCs w:val="20"/>
+              </w:rPr>
+              <w:t>@</w:t>
+            </w:r>
+            <w:r>
+              <w:t xml:space="preserve"> 중지</w:t>
             </w:r>
             <w:r>
               <w:rPr>
@@ -644,7 +958,37 @@
               <w:t xml:space="preserve"> </w:t>
             </w:r>
             <w:r>
-              <w:t>등의 제어가 가능한가?</w:t>
+              <w:t>등의 제어가</w:t>
+            </w:r>
+            <w:r>
+              <w:rPr>
+                <w:szCs w:val="20"/>
+              </w:rPr>
+              <w:t>@user_addr@</w:t>
+            </w:r>
+            <w:r>
+              <w:t xml:space="preserve"> 가능한가?</w:t>
+            </w:r>
+            <w:r>
+              <w:t xml:space="preserve"> </w:t>
+            </w:r>
+            <w:r>
+              <w:rPr>
+                <w:szCs w:val="20"/>
+              </w:rPr>
+              <w:t>@user_</w:t>
+            </w:r>
+            <w:r>
+              <w:rPr>
+                <w:szCs w:val="20"/>
+              </w:rPr>
+              <w:t>addr</w:t>
+            </w:r>
+            <w:r>
+              <w:rPr>
+                <w:szCs w:val="20"/>
+              </w:rPr>
+              <w:t>@</w:t>
             </w:r>
           </w:p>
         </w:tc>
@@ -684,40 +1028,79 @@
           <w:p>
             <w:pPr>
               <w:ind w:left="200" w:hangingChars="100" w:hanging="200"/>
+              <w:jc w:val="right"/>
             </w:pPr>
             <w:r>
-              <w:t>5</w:t>
-            </w:r>
-            <w:r>
-              <w:rPr>
-                <w:rFonts w:hint="eastAsia"/>
-              </w:rPr>
-              <w:t>. 다양한 이미지 포맷(</w:t>
-            </w:r>
-            <w:r>
-              <w:t xml:space="preserve">JPG, PNG, TIFF </w:t>
-            </w:r>
-            <w:r>
-              <w:rPr>
-                <w:rFonts w:hint="eastAsia"/>
-              </w:rPr>
-              <w:t>등)을 지원하는가</w:t>
-            </w:r>
-            <w:r>
-              <w:rPr>
-                <w:rFonts w:hint="eastAsia"/>
-              </w:rPr>
-              <w:t xml:space="preserve">? </w:t>
-            </w:r>
-            <w:r>
+              <w:rPr>
+                <w:szCs w:val="20"/>
+              </w:rPr>
+              <w:t>@user_addr@</w:t>
+            </w:r>
+            <w:r>
+              <w:rPr>
+                <w:szCs w:val="20"/>
+              </w:rPr>
+              <w:t xml:space="preserve"> </w:t>
+            </w:r>
+            <w:r>
+              <w:rPr>
+                <w:rFonts w:hint="eastAsia"/>
+              </w:rPr>
+              <w:t>모듈</w:t>
+            </w:r>
+            <w:r>
+              <w:t xml:space="preserve"> </w:t>
+            </w:r>
+            <w:r>
+              <w:rPr>
+                <w:szCs w:val="20"/>
+              </w:rPr>
+              <w:t>@user_name@</w:t>
+            </w:r>
+            <w:r>
+              <w:t>를 통해 중지</w:t>
+            </w:r>
+            <w:r>
+              <w:rPr>
+                <w:rFonts w:hint="eastAsia"/>
+              </w:rPr>
+              <w:t xml:space="preserve"> </w:t>
+            </w:r>
+            <w:r>
+              <w:t>등의 제어가</w:t>
+            </w:r>
+            <w:r>
+              <w:rPr>
+                <w:szCs w:val="20"/>
+              </w:rPr>
+              <w:t>@user_addr@</w:t>
+            </w:r>
+            <w:r>
+              <w:t xml:space="preserve"> 가능한가?</w:t>
+            </w:r>
+            <w:r>
+              <w:t xml:space="preserve"> </w:t>
+            </w:r>
+            <w:r>
+              <w:rPr>
+                <w:szCs w:val="20"/>
+              </w:rPr>
+              <w:t>@user_</w:t>
+            </w:r>
+            <w:r>
+              <w:rPr>
+                <w:szCs w:val="20"/>
+              </w:rPr>
+              <w:t>id</w:t>
+            </w:r>
+            <w:r>
+              <w:rPr>
+                <w:szCs w:val="20"/>
+              </w:rPr>
               <w:t>@</w:t>
             </w:r>
-            <w:r>
-              <w:rPr>
-                <w:rFonts w:hint="eastAsia"/>
-              </w:rPr>
-              <w:t>user_id@</w:t>
-            </w:r>
+            <w:bookmarkStart w:id="0" w:name="_GoBack"/>
+            <w:bookmarkEnd w:id="0"/>
           </w:p>
         </w:tc>
         <w:tc>
@@ -1087,8 +1470,7 @@
     <w:p>
       <w:pPr>
         <w:rPr>
-          <w:sz w:val="40"/>
-          <w:szCs w:val="40"/>
+          <w:szCs w:val="20"/>
         </w:rPr>
       </w:pPr>
       <w:r>
@@ -1135,10 +1517,411 @@
         </w:rPr>
         <w:t>테스트</w:t>
       </w:r>
-      <w:bookmarkStart w:id="0" w:name="_GoBack"/>
-      <w:bookmarkEnd w:id="0"/>
+    </w:p>
+    <w:p>
+      <w:pPr>
+        <w:widowControl/>
+        <w:wordWrap/>
+        <w:autoSpaceDE/>
+        <w:autoSpaceDN/>
+        <w:spacing w:after="160" w:line="259" w:lineRule="auto"/>
+        <w:rPr>
+          <w:szCs w:val="20"/>
+        </w:rPr>
+      </w:pPr>
+      <w:r>
+        <w:rPr>
+          <w:szCs w:val="20"/>
+        </w:rPr>
+        <w:br w:type="page"/>
+      </w:r>
+    </w:p>
+    <w:p>
+      <w:pPr>
+        <w:rPr>
+          <w:sz w:val="40"/>
+          <w:szCs w:val="40"/>
+        </w:rPr>
+      </w:pPr>
+    </w:p>
+    <w:p>
+      <w:pPr>
+        <w:rPr>
+          <w:sz w:val="40"/>
+          <w:szCs w:val="40"/>
+        </w:rPr>
+      </w:pPr>
+    </w:p>
+    <w:p>
+      <w:pPr>
+        <w:widowControl/>
+        <w:wordWrap/>
+        <w:autoSpaceDE/>
+        <w:autoSpaceDN/>
+        <w:spacing w:after="160" w:line="259" w:lineRule="auto"/>
+        <w:rPr>
+          <w:b/>
+          <w:color w:val="7030A0"/>
+          <w:sz w:val="24"/>
+          <w:szCs w:val="24"/>
+        </w:rPr>
+      </w:pPr>
+      <w:r>
+        <w:rPr>
+          <w:rFonts w:hint="eastAsia"/>
+          <w:b/>
+          <w:color w:val="7030A0"/>
+          <w:sz w:val="24"/>
+          <w:szCs w:val="24"/>
+        </w:rPr>
+        <w:t>1</w:t>
+      </w:r>
+      <w:r>
+        <w:rPr>
+          <w:b/>
+          <w:color w:val="7030A0"/>
+          <w:sz w:val="24"/>
+          <w:szCs w:val="24"/>
+        </w:rPr>
+        <w:t xml:space="preserve">. </w:t>
+      </w:r>
+      <w:r>
+        <w:rPr>
+          <w:rFonts w:hint="eastAsia"/>
+          <w:b/>
+          <w:color w:val="7030A0"/>
+          <w:sz w:val="24"/>
+          <w:szCs w:val="24"/>
+        </w:rPr>
+        <w:t>필수 요구 사항</w:t>
+      </w:r>
+    </w:p>
+    <w:tbl>
+      <w:tblPr>
+        <w:tblStyle w:val="a4"/>
+        <w:tblW w:w="10485" w:type="dxa"/>
+        <w:tblLook w:val="04A0" w:firstRow="1" w:lastRow="0" w:firstColumn="1" w:lastColumn="0" w:noHBand="0" w:noVBand="1"/>
+      </w:tblPr>
+      <w:tblGrid>
+        <w:gridCol w:w="3964"/>
+        <w:gridCol w:w="6521"/>
+      </w:tblGrid>
+      <w:tr>
+        <w:tc>
+          <w:tcPr>
+            <w:tcW w:w="3964" w:type="dxa"/>
+            <w:shd w:val="clear" w:color="auto" w:fill="BDD6EE" w:themeFill="accent1" w:themeFillTint="66"/>
+          </w:tcPr>
+          <w:p>
+            <w:pPr>
+              <w:jc w:val="center"/>
+              <w:rPr>
+                <w:b/>
+                <w:szCs w:val="20"/>
+              </w:rPr>
+            </w:pPr>
+            <w:r>
+              <w:rPr>
+                <w:rFonts w:hint="eastAsia"/>
+                <w:b/>
+                <w:szCs w:val="20"/>
+              </w:rPr>
+              <w:t xml:space="preserve">필수 </w:t>
+            </w:r>
+            <w:r>
+              <w:rPr>
+                <w:rFonts w:hint="eastAsia"/>
+                <w:b/>
+                <w:szCs w:val="20"/>
+              </w:rPr>
+              <w:t>요구</w:t>
+            </w:r>
+            <w:r>
+              <w:rPr>
+                <w:rFonts w:hint="eastAsia"/>
+                <w:b/>
+                <w:szCs w:val="20"/>
+              </w:rPr>
+              <w:t xml:space="preserve"> 사항</w:t>
+            </w:r>
+          </w:p>
+        </w:tc>
+        <w:tc>
+          <w:tcPr>
+            <w:tcW w:w="6521" w:type="dxa"/>
+            <w:shd w:val="clear" w:color="auto" w:fill="BDD6EE" w:themeFill="accent1" w:themeFillTint="66"/>
+            <w:vAlign w:val="center"/>
+          </w:tcPr>
+          <w:p>
+            <w:pPr>
+              <w:jc w:val="center"/>
+              <w:rPr>
+                <w:b/>
+                <w:szCs w:val="20"/>
+              </w:rPr>
+            </w:pPr>
+            <w:r>
+              <w:rPr>
+                <w:rFonts w:hint="eastAsia"/>
+                <w:b/>
+                <w:szCs w:val="20"/>
+              </w:rPr>
+              <w:t>설명</w:t>
+            </w:r>
+          </w:p>
+        </w:tc>
+      </w:tr>
+      <w:tr>
+        <w:tc>
+          <w:tcPr>
+            <w:tcW w:w="3964" w:type="dxa"/>
+          </w:tcPr>
+          <w:p>
+            <w:pPr>
+              <w:rPr>
+                <w:szCs w:val="20"/>
+              </w:rPr>
+            </w:pPr>
+            <w:r>
+              <w:rPr>
+                <w:rFonts w:hint="eastAsia"/>
+                <w:szCs w:val="20"/>
+              </w:rPr>
+              <w:t xml:space="preserve">윈도우용 </w:t>
+            </w:r>
+            <w:r>
+              <w:rPr>
+                <w:szCs w:val="20"/>
+              </w:rPr>
+              <w:t>@user_addr@</w:t>
+            </w:r>
+            <w:r>
+              <w:rPr>
+                <w:rFonts w:hint="eastAsia"/>
+                <w:szCs w:val="20"/>
+              </w:rPr>
+              <w:t>모듈 제공 여부</w:t>
+            </w:r>
+          </w:p>
+        </w:tc>
+        <w:tc>
+          <w:tcPr>
+            <w:tcW w:w="6521" w:type="dxa"/>
+            <w:vAlign w:val="center"/>
+          </w:tcPr>
+          <w:p>
+            <w:pPr>
+              <w:jc w:val="left"/>
+              <w:rPr>
+                <w:szCs w:val="20"/>
+              </w:rPr>
+            </w:pPr>
+            <w:r>
+              <w:rPr>
+                <w:rFonts w:hint="eastAsia"/>
+                <w:szCs w:val="20"/>
+              </w:rPr>
+              <w:t xml:space="preserve">오즈 뷰어와 연계 가능한 윈도우용 </w:t>
+            </w:r>
+            <w:r>
+              <w:rPr>
+                <w:szCs w:val="20"/>
+              </w:rPr>
+              <w:t xml:space="preserve">DLL </w:t>
+            </w:r>
+            <w:r>
+              <w:rPr>
+                <w:rFonts w:hint="eastAsia"/>
+                <w:szCs w:val="20"/>
+              </w:rPr>
+              <w:t>모듈이 필요합니다.</w:t>
+            </w:r>
+          </w:p>
+        </w:tc>
+      </w:tr>
+      <w:tr>
+        <w:tc>
+          <w:tcPr>
+            <w:tcW w:w="3964" w:type="dxa"/>
+          </w:tcPr>
+          <w:p>
+            <w:pPr>
+              <w:rPr>
+                <w:szCs w:val="20"/>
+              </w:rPr>
+            </w:pPr>
+            <w:r>
+              <w:rPr>
+                <w:rFonts w:hint="eastAsia"/>
+                <w:szCs w:val="20"/>
+              </w:rPr>
+              <w:t>장비 및 모듈의 유지 보수 가능 여부</w:t>
+            </w:r>
+          </w:p>
+        </w:tc>
+        <w:tc>
+          <w:tcPr>
+            <w:tcW w:w="6521" w:type="dxa"/>
+            <w:vAlign w:val="center"/>
+          </w:tcPr>
+          <w:p>
+            <w:pPr>
+              <w:jc w:val="left"/>
+              <w:rPr>
+                <w:szCs w:val="20"/>
+              </w:rPr>
+            </w:pPr>
+            <w:r>
+              <w:rPr>
+                <w:rFonts w:hint="eastAsia"/>
+                <w:szCs w:val="20"/>
+              </w:rPr>
+              <w:t>장비의 펌웨어 관리</w:t>
+            </w:r>
+            <w:r>
+              <w:rPr>
+                <w:szCs w:val="20"/>
+              </w:rPr>
+              <w:t xml:space="preserve"> </w:t>
+            </w:r>
+            <w:r>
+              <w:rPr>
+                <w:rFonts w:hint="eastAsia"/>
+                <w:szCs w:val="20"/>
+              </w:rPr>
+              <w:t>및 모듈의 버그 수정,</w:t>
+            </w:r>
+            <w:r>
+              <w:rPr>
+                <w:szCs w:val="20"/>
+              </w:rPr>
+              <w:t xml:space="preserve"> </w:t>
+            </w:r>
+            <w:r>
+              <w:rPr>
+                <w:rFonts w:hint="eastAsia"/>
+                <w:szCs w:val="20"/>
+              </w:rPr>
+              <w:t>기능 추가에 대응할 수 있어야 합니다.</w:t>
+            </w:r>
+          </w:p>
+        </w:tc>
+      </w:tr>
+      <w:tr>
+        <w:tc>
+          <w:tcPr>
+            <w:tcW w:w="3964" w:type="dxa"/>
+          </w:tcPr>
+          <w:p>
+            <w:pPr>
+              <w:rPr>
+                <w:szCs w:val="20"/>
+              </w:rPr>
+            </w:pPr>
+            <w:r>
+              <w:rPr>
+                <w:szCs w:val="20"/>
+              </w:rPr>
+              <w:t>@user_</w:t>
+            </w:r>
+            <w:r>
+              <w:rPr>
+                <w:rFonts w:hint="eastAsia"/>
+                <w:szCs w:val="20"/>
+              </w:rPr>
+              <w:t>addr</w:t>
+            </w:r>
+            <w:r>
+              <w:rPr>
+                <w:szCs w:val="20"/>
+              </w:rPr>
+              <w:t>@</w:t>
+            </w:r>
+            <w:r>
+              <w:rPr>
+                <w:rFonts w:hint="eastAsia"/>
+                <w:szCs w:val="20"/>
+              </w:rPr>
+              <w:t>를 통한 장비 제어</w:t>
+            </w:r>
+          </w:p>
+        </w:tc>
+        <w:tc>
+          <w:tcPr>
+            <w:tcW w:w="6521" w:type="dxa"/>
+            <w:vAlign w:val="center"/>
+          </w:tcPr>
+          <w:p>
+            <w:pPr>
+              <w:jc w:val="right"/>
+              <w:rPr>
+                <w:szCs w:val="20"/>
+              </w:rPr>
+            </w:pPr>
+            <w:r>
+              <w:rPr>
+                <w:rFonts w:hint="eastAsia"/>
+              </w:rPr>
+              <w:t>모듈</w:t>
+            </w:r>
+            <w:r>
+              <w:t xml:space="preserve"> 통해 스캔 시작, 중지 등의 제어가 </w:t>
+            </w:r>
+            <w:r>
+              <w:rPr>
+                <w:color w:val="FF0000"/>
+                <w:szCs w:val="20"/>
+              </w:rPr>
+              <w:t>@user_</w:t>
+            </w:r>
+            <w:r>
+              <w:rPr>
+                <w:color w:val="FF0000"/>
+                <w:szCs w:val="20"/>
+              </w:rPr>
+              <w:t>id</w:t>
+            </w:r>
+            <w:r>
+              <w:rPr>
+                <w:color w:val="FF0000"/>
+                <w:szCs w:val="20"/>
+              </w:rPr>
+              <w:t>@</w:t>
+            </w:r>
+            <w:r>
+              <w:rPr>
+                <w:rFonts w:hint="eastAsia"/>
+              </w:rPr>
+              <w:t>해야 합니다.</w:t>
+            </w:r>
+          </w:p>
+        </w:tc>
+      </w:tr>
+    </w:tbl>
+    <w:p>
+      <w:pPr>
+        <w:widowControl/>
+        <w:wordWrap/>
+        <w:autoSpaceDE/>
+        <w:autoSpaceDN/>
+        <w:spacing w:after="160" w:line="259" w:lineRule="auto"/>
+        <w:rPr>
+          <w:color w:val="7030A0"/>
+          <w:szCs w:val="20"/>
+        </w:rPr>
+      </w:pPr>
+    </w:p>
+    <w:p>
+      <w:pPr>
+        <w:rPr>
+          <w:sz w:val="40"/>
+          <w:szCs w:val="40"/>
+        </w:rPr>
+      </w:pPr>
     </w:p>
     <w:sectPr>
+      <w:headerReference w:type="default" r:id="rId8"/>
+      <w:footerReference w:type="default" r:id="rId9"/>
       <w:pgSz w:w="11906" w:h="16838"/>
       <w:pgMar w:top="720" w:right="720" w:bottom="720" w:left="720" w:header="851" w:footer="992" w:gutter="0"/>
       <w:cols w:space="425"/>
@@ -1167,6 +1950,36 @@
 </w:endnotes>
 </file>
 
+<file path=word/footer1.xml><?xml version="1.0" encoding="utf-8"?>
+<w:ftr xmlns:wpc="http://schemas.microsoft.com/office/word/2010/wordprocessingCanvas" xmlns:mc="http://schemas.openxmlformats.org/markup-compatibility/2006" xmlns:o="urn:schemas-microsoft-com:office:office" xmlns:r="http://schemas.openxmlformats.org/officeDocument/2006/relationships" xmlns:m="http://schemas.openxmlformats.org/officeDocument/2006/math" xmlns:v="urn:schemas-microsoft-com:vml" xmlns:wp14="http://schemas.microsoft.com/office/word/2010/wordprocessingDrawing" xmlns:wp="http://schemas.openxmlformats.org/drawingml/2006/wordprocessingDrawing" xmlns:w10="urn:schemas-microsoft-com:office:word" xmlns:w="http://schemas.openxmlformats.org/wordprocessingml/2006/main" xmlns:w14="http://schemas.microsoft.com/office/word/2010/wordml" xmlns:w15="http://schemas.microsoft.com/office/word/2012/wordml" xmlns:wpg="http://schemas.microsoft.com/office/word/2010/wordprocessingGroup" xmlns:wpi="http://schemas.microsoft.com/office/word/2010/wordprocessingInk" xmlns:wne="http://schemas.microsoft.com/office/word/2006/wordml" xmlns:wps="http://schemas.microsoft.com/office/word/2010/wordprocessingShape" mc:Ignorable="w14 w15 wp14">
+  <w:p>
+    <w:pPr>
+      <w:pStyle w:val="a5"/>
+    </w:pPr>
+  </w:p>
+  <w:p>
+    <w:pPr>
+      <w:pStyle w:val="a5"/>
+    </w:pPr>
+    <w:r>
+      <w:rPr>
+        <w:rFonts w:hint="eastAsia"/>
+      </w:rPr>
+      <w:t>테스트 입니다.</w:t>
+    </w:r>
+    <w:r>
+      <w:t xml:space="preserve"> @user_id@   </w:t>
+    </w:r>
+    <w:r>
+      <w:rPr>
+        <w:rFonts w:hint="eastAsia"/>
+      </w:rPr>
+      <w:t>테스트</w:t>
+    </w:r>
+  </w:p>
+</w:ftr>
+</file>
+
 <file path=word/footnotes.xml><?xml version="1.0" encoding="utf-8"?>
 <w:footnotes xmlns:wpc="http://schemas.microsoft.com/office/word/2010/wordprocessingCanvas" xmlns:mc="http://schemas.openxmlformats.org/markup-compatibility/2006" xmlns:o="urn:schemas-microsoft-com:office:office" xmlns:r="http://schemas.openxmlformats.org/officeDocument/2006/relationships" xmlns:m="http://schemas.openxmlformats.org/officeDocument/2006/math" xmlns:v="urn:schemas-microsoft-com:vml" xmlns:wp14="http://schemas.microsoft.com/office/word/2010/wordprocessingDrawing" xmlns:wp="http://schemas.openxmlformats.org/drawingml/2006/wordprocessingDrawing" xmlns:w10="urn:schemas-microsoft-com:office:word" xmlns:w="http://schemas.openxmlformats.org/wordprocessingml/2006/main" xmlns:w14="http://schemas.microsoft.com/office/word/2010/wordml" xmlns:w15="http://schemas.microsoft.com/office/word/2012/wordml" xmlns:wpg="http://schemas.microsoft.com/office/word/2010/wordprocessingGroup" xmlns:wpi="http://schemas.microsoft.com/office/word/2010/wordprocessingInk" xmlns:wne="http://schemas.microsoft.com/office/word/2006/wordml" xmlns:wps="http://schemas.microsoft.com/office/word/2010/wordprocessingShape" mc:Ignorable="w14 w15 wp14">
   <w:footnote w:type="separator" w:id="-1">
@@ -1184,6 +1997,36 @@
     </w:p>
   </w:footnote>
 </w:footnotes>
+</file>
+
+<file path=word/header1.xml><?xml version="1.0" encoding="utf-8"?>
+<w:hdr xmlns:wpc="http://schemas.microsoft.com/office/word/2010/wordprocessingCanvas" xmlns:mc="http://schemas.openxmlformats.org/markup-compatibility/2006" xmlns:o="urn:schemas-microsoft-com:office:office" xmlns:r="http://schemas.openxmlformats.org/officeDocument/2006/relationships" xmlns:m="http://schemas.openxmlformats.org/officeDocument/2006/math" xmlns:v="urn:schemas-microsoft-com:vml" xmlns:wp14="http://schemas.microsoft.com/office/word/2010/wordprocessingDrawing" xmlns:wp="http://schemas.openxmlformats.org/drawingml/2006/wordprocessingDrawing" xmlns:w10="urn:schemas-microsoft-com:office:word" xmlns:w="http://schemas.openxmlformats.org/wordprocessingml/2006/main" xmlns:w14="http://schemas.microsoft.com/office/word/2010/wordml" xmlns:w15="http://schemas.microsoft.com/office/word/2012/wordml" xmlns:wpg="http://schemas.microsoft.com/office/word/2010/wordprocessingGroup" xmlns:wpi="http://schemas.microsoft.com/office/word/2010/wordprocessingInk" xmlns:wne="http://schemas.microsoft.com/office/word/2006/wordml" xmlns:wps="http://schemas.microsoft.com/office/word/2010/wordprocessingShape" mc:Ignorable="w14 w15 wp14">
+  <w:p>
+    <w:pPr>
+      <w:pStyle w:val="a5"/>
+    </w:pPr>
+    <w:r>
+      <w:rPr>
+        <w:rFonts w:hint="eastAsia"/>
+      </w:rPr>
+      <w:t>테스트 입니다.</w:t>
+    </w:r>
+    <w:r>
+      <w:t xml:space="preserve"> @user_name@   </w:t>
+    </w:r>
+    <w:r>
+      <w:rPr>
+        <w:rFonts w:hint="eastAsia"/>
+      </w:rPr>
+      <w:t>테스트</w:t>
+    </w:r>
+  </w:p>
+  <w:p>
+    <w:pPr>
+      <w:pStyle w:val="a5"/>
+    </w:pPr>
+  </w:p>
+</w:hdr>
 </file>
 
 <file path=word/numbering.xml><?xml version="1.0" encoding="utf-8"?>
@@ -2164,4 +3007,16 @@
     </a:ext>
   </a:extLst>
 </a:theme>
+</file>
+
+<file path=customXml/item1.xml><?xml version="1.0" encoding="utf-8"?>
+<b:Sources xmlns:b="http://schemas.openxmlformats.org/officeDocument/2006/bibliography" xmlns="http://schemas.openxmlformats.org/officeDocument/2006/bibliography" SelectedStyle="\APASixthEditionOfficeOnline.xsl" StyleName="APA" Version="6"/>
+</file>
+
+<file path=customXml/itemProps1.xml><?xml version="1.0" encoding="utf-8"?>
+<ds:datastoreItem xmlns:ds="http://schemas.openxmlformats.org/officeDocument/2006/customXml" ds:itemID="{443664E8-7A5F-4DA1-A317-8C8EF47641F3}">
+  <ds:schemaRefs>
+    <ds:schemaRef ds:uri="http://schemas.openxmlformats.org/officeDocument/2006/bibliography"/>
+  </ds:schemaRefs>
+</ds:datastoreItem>
 </file>
</xml_diff>